<commit_message>
Removed backtracking from production list
</commit_message>
<xml_diff>
--- a/doc/rules.docx
+++ b/doc/rules.docx
@@ -116,13 +116,7 @@
     </w:p>
     <w:p>
       <w:r>
-        <w:t>R2</w:t>
-      </w:r>
-      <w:r>
-        <w:t>0</w:t>
-      </w:r>
-      <w:r>
-        <w:t>. &lt;Print&gt; ::= put ( &lt;Expression&gt;);</w:t>
+        <w:t>R20. &lt;Print&gt; ::= put ( &lt;Expression&gt;);</w:t>
       </w:r>
     </w:p>
     <w:p>
@@ -213,10 +207,10 @@
       </w:pPr>
       <w:r>
         <w:lastRenderedPageBreak/>
-        <w:t>Modified production with left recursion and backtracking removed</w:t>
-      </w:r>
-      <w:r>
-        <w:t xml:space="preserve"> (WIP)</w:t>
+        <w:t>Modified production with left recursion and backtracking remove</w:t>
+      </w:r>
+      <w:r>
+        <w:t>d</w:t>
       </w:r>
       <w:r>
         <w:t>.</w:t>
@@ -234,7 +228,24 @@
     </w:p>
     <w:p>
       <w:r>
-        <w:t>R3. &lt;Function Definitions&gt; ::= &lt;Function&gt; | &lt;Function&gt; &lt;Function Definitions&gt;</w:t>
+        <w:rPr>
+          <w:highlight w:val="yellow"/>
+        </w:rPr>
+        <w:t xml:space="preserve">R3. &lt;Function Definitions&gt; ::= &lt;Function&gt; </w:t>
+      </w:r>
+      <w:r>
+        <w:rPr>
+          <w:highlight w:val="yellow"/>
+        </w:rPr>
+        <w:t>&lt;Function Definitions Continued&gt;</w:t>
+      </w:r>
+    </w:p>
+    <w:p>
+      <w:r>
+        <w:rPr>
+          <w:highlight w:val="green"/>
+        </w:rPr>
+        <w:t>R3.5. &lt;Function Definitions Continued&gt; ::= &lt;Empty&gt; | &lt;Function Definitions&gt;</w:t>
       </w:r>
     </w:p>
     <w:p>
@@ -248,8 +259,30 @@
       </w:r>
     </w:p>
     <w:p>
-      <w:r>
-        <w:t>R6. &lt;Parameter List&gt; ::= &lt;Parameter&gt; | &lt;Parameter&gt; , &lt;Parameter List&gt;</w:t>
+      <w:pPr>
+        <w:rPr>
+          <w:highlight w:val="yellow"/>
+        </w:rPr>
+      </w:pPr>
+      <w:r>
+        <w:rPr>
+          <w:highlight w:val="yellow"/>
+        </w:rPr>
+        <w:t xml:space="preserve">R6. &lt;Parameter List&gt; ::= &lt;Parameter&gt; </w:t>
+      </w:r>
+      <w:r>
+        <w:rPr>
+          <w:highlight w:val="yellow"/>
+        </w:rPr>
+        <w:t>&lt;Parameter List Continued&gt;</w:t>
+      </w:r>
+    </w:p>
+    <w:p>
+      <w:r>
+        <w:rPr>
+          <w:highlight w:val="green"/>
+        </w:rPr>
+        <w:t>R6.5. &lt;Parameter List Continued&gt; ::= &lt;Empty&gt; | ,&lt;Parameter List&gt;</w:t>
       </w:r>
     </w:p>
     <w:p>
@@ -273,8 +306,42 @@
       </w:r>
     </w:p>
     <w:p>
-      <w:r>
-        <w:t>R11. &lt;Declaration List&gt; := &lt;Declaration&gt; ; | &lt;Declaration&gt; ; &lt;Declaration List&gt;</w:t>
+      <w:pPr>
+        <w:rPr>
+          <w:highlight w:val="yellow"/>
+        </w:rPr>
+      </w:pPr>
+      <w:r>
+        <w:rPr>
+          <w:highlight w:val="yellow"/>
+        </w:rPr>
+        <w:t>R11. &lt;Declaration List&gt; :</w:t>
+      </w:r>
+      <w:r>
+        <w:rPr>
+          <w:highlight w:val="yellow"/>
+        </w:rPr>
+        <w:t>:</w:t>
+      </w:r>
+      <w:r>
+        <w:rPr>
+          <w:highlight w:val="yellow"/>
+        </w:rPr>
+        <w:t xml:space="preserve">= &lt;Declaration&gt; ; </w:t>
+      </w:r>
+      <w:r>
+        <w:rPr>
+          <w:highlight w:val="yellow"/>
+        </w:rPr>
+        <w:t>&lt;Declaration List Continued&gt;</w:t>
+      </w:r>
+    </w:p>
+    <w:p>
+      <w:r>
+        <w:rPr>
+          <w:highlight w:val="green"/>
+        </w:rPr>
+        <w:t>R11.5. &lt;Declaration List Continued&gt; ::= &lt;Empty&gt; | &lt;Declaration List&gt;</w:t>
       </w:r>
     </w:p>
     <w:p>
@@ -283,13 +350,57 @@
       </w:r>
     </w:p>
     <w:p>
-      <w:r>
-        <w:t>R13. &lt;IDs&gt; ::= &lt;Identifier&gt; | &lt;Identifier&gt;, &lt;IDs&gt;</w:t>
-      </w:r>
-    </w:p>
-    <w:p>
-      <w:r>
-        <w:t>R14. &lt;Statement List&gt; ::= &lt;Statement&gt; | &lt;Statement&gt; &lt;Statement List&gt;</w:t>
+      <w:pPr>
+        <w:rPr>
+          <w:highlight w:val="yellow"/>
+        </w:rPr>
+      </w:pPr>
+      <w:r>
+        <w:rPr>
+          <w:highlight w:val="yellow"/>
+        </w:rPr>
+        <w:t xml:space="preserve">R13. &lt;IDs&gt; ::= &lt;Identifier&gt; </w:t>
+      </w:r>
+      <w:r>
+        <w:rPr>
+          <w:highlight w:val="yellow"/>
+        </w:rPr>
+        <w:t>&lt;IDs Continued&gt;</w:t>
+      </w:r>
+    </w:p>
+    <w:p>
+      <w:r>
+        <w:rPr>
+          <w:highlight w:val="green"/>
+        </w:rPr>
+        <w:t>R13.5. &lt;IDs Continued&gt; ::= &lt;Empty&gt; | , &lt;IDs&gt;</w:t>
+      </w:r>
+    </w:p>
+    <w:p>
+      <w:pPr>
+        <w:rPr>
+          <w:highlight w:val="yellow"/>
+        </w:rPr>
+      </w:pPr>
+      <w:r>
+        <w:rPr>
+          <w:highlight w:val="yellow"/>
+        </w:rPr>
+        <w:t xml:space="preserve">R14. &lt;Statement List&gt; ::= &lt;Statement&gt; </w:t>
+      </w:r>
+      <w:r>
+        <w:rPr>
+          <w:highlight w:val="yellow"/>
+        </w:rPr>
+        <w:t>&lt;Statement List Continued&gt;</w:t>
+      </w:r>
+    </w:p>
+    <w:p>
+      <w:r>
+        <w:rPr>
+          <w:highlight w:val="green"/>
+        </w:rPr>
+        <w:t>R14.5. &lt;Statement List Continued&gt; ::= &lt;Empty&gt; | &lt;Statement List&gt;</w:t>
       </w:r>
     </w:p>
     <w:p>
@@ -304,21 +415,75 @@
     </w:p>
     <w:p>
       <w:r>
-        <w:t>R17. &lt;Assign&gt; ::= &lt;Identifier&gt; = &lt;Expression&gt; ;</w:t>
-      </w:r>
-    </w:p>
-    <w:p>
-      <w:r>
-        <w:t>R18. &lt;If&gt; ::= if ( &lt;Condition&gt; ) &lt;Statement&gt; endif | if ( &lt;Condition&gt; ) &lt;Statement&gt; else &lt;Statement&gt; endif</w:t>
-      </w:r>
-    </w:p>
-    <w:p>
-      <w:r>
-        <w:t>R19. &lt;Return&gt; ::= ret ; | ret &lt;Expression&gt; ;</w:t>
-      </w:r>
-    </w:p>
-    <w:p>
-      <w:r>
+        <w:t>R</w:t>
+      </w:r>
+      <w:r>
+        <w:t>17. &lt;Assign&gt; ::= &lt;Identifier&gt; = &lt;Expression&gt; ;</w:t>
+      </w:r>
+    </w:p>
+    <w:p>
+      <w:pPr>
+        <w:rPr>
+          <w:highlight w:val="yellow"/>
+        </w:rPr>
+      </w:pPr>
+      <w:r>
+        <w:rPr>
+          <w:highlight w:val="yellow"/>
+        </w:rPr>
+        <w:t xml:space="preserve">R18. &lt;If&gt; ::= if ( &lt;Condition&gt; ) &lt;Statement&gt; </w:t>
+      </w:r>
+      <w:r>
+        <w:rPr>
+          <w:highlight w:val="yellow"/>
+        </w:rPr>
+        <w:t>&lt;If Continued&gt;</w:t>
+      </w:r>
+    </w:p>
+    <w:p>
+      <w:r>
+        <w:rPr>
+          <w:highlight w:val="green"/>
+        </w:rPr>
+        <w:t>R18.5. &lt;If Continued&gt; ::= endif | else &lt;Statement&gt; endif</w:t>
+      </w:r>
+    </w:p>
+    <w:p>
+      <w:pPr>
+        <w:rPr>
+          <w:highlight w:val="yellow"/>
+        </w:rPr>
+      </w:pPr>
+      <w:r>
+        <w:rPr>
+          <w:highlight w:val="yellow"/>
+        </w:rPr>
+        <w:t xml:space="preserve">R19. &lt;Return&gt; ::= ret </w:t>
+      </w:r>
+      <w:r>
+        <w:rPr>
+          <w:highlight w:val="yellow"/>
+        </w:rPr>
+        <w:t>&lt;Return Continued&gt;</w:t>
+      </w:r>
+      <w:r>
+        <w:rPr>
+          <w:highlight w:val="yellow"/>
+        </w:rPr>
+        <w:t xml:space="preserve"> </w:t>
+      </w:r>
+    </w:p>
+    <w:p>
+      <w:r>
+        <w:rPr>
+          <w:highlight w:val="green"/>
+        </w:rPr>
+        <w:t>R19.5 &lt;Return Continued&gt; ::= ; | &lt;Expression&gt; ;</w:t>
+      </w:r>
+    </w:p>
+    <w:p>
+      <w:r>
+        <w:lastRenderedPageBreak/>
         <w:t>R20. &lt;Print&gt; ::= put ( &lt;Expression&gt;);</w:t>
       </w:r>
     </w:p>
@@ -343,24 +508,107 @@
       </w:r>
     </w:p>
     <w:p>
-      <w:r>
-        <w:t>R25. &lt;Expression&gt; ::= &lt;Expression&gt; + &lt;Term&gt; | &lt;Expression&gt; - &lt;Term&gt; | &lt;Term&gt;</w:t>
-      </w:r>
-    </w:p>
-    <w:p>
-      <w:r>
-        <w:t>R26. &lt;Term&gt; ::= &lt;Term&gt; * &lt;Factor&gt; | &lt;Term&gt; / &lt;Factor&gt; | &lt;Factor&gt;</w:t>
-      </w:r>
-    </w:p>
-    <w:p>
-      <w:r>
-        <w:lastRenderedPageBreak/>
+      <w:pPr>
+        <w:rPr>
+          <w:highlight w:val="yellow"/>
+        </w:rPr>
+      </w:pPr>
+      <w:r>
+        <w:rPr>
+          <w:highlight w:val="yellow"/>
+        </w:rPr>
+        <w:t xml:space="preserve">R25. &lt;Expression&gt; ::= &lt;Expression&gt; </w:t>
+      </w:r>
+      <w:r>
+        <w:rPr>
+          <w:highlight w:val="yellow"/>
+        </w:rPr>
+        <w:t>&lt;Expression Continued&gt;</w:t>
+      </w:r>
+      <w:r>
+        <w:rPr>
+          <w:highlight w:val="yellow"/>
+        </w:rPr>
+        <w:t xml:space="preserve"> | &lt;Term&gt;</w:t>
+      </w:r>
+    </w:p>
+    <w:p>
+      <w:r>
+        <w:rPr>
+          <w:highlight w:val="green"/>
+        </w:rPr>
+        <w:t>R25.5. &lt;Expression Continued&gt; ::= + &lt;Term&gt; | - &lt;Term&gt;</w:t>
+      </w:r>
+    </w:p>
+    <w:p>
+      <w:pPr>
+        <w:rPr>
+          <w:highlight w:val="yellow"/>
+        </w:rPr>
+      </w:pPr>
+      <w:r>
+        <w:rPr>
+          <w:highlight w:val="yellow"/>
+        </w:rPr>
+        <w:t xml:space="preserve">R26. &lt;Term&gt; ::= &lt;Term&gt; </w:t>
+      </w:r>
+      <w:r>
+        <w:rPr>
+          <w:highlight w:val="yellow"/>
+        </w:rPr>
+        <w:t>&lt;Term Continued</w:t>
+      </w:r>
+      <w:r>
+        <w:rPr>
+          <w:highlight w:val="yellow"/>
+        </w:rPr>
+        <w:t xml:space="preserve"> | &lt;Factor&gt;</w:t>
+      </w:r>
+    </w:p>
+    <w:p>
+      <w:r>
+        <w:rPr>
+          <w:highlight w:val="green"/>
+        </w:rPr>
+        <w:t>R26.5. &lt;Term Continued&gt; ::= * &lt;Factor&gt; | / &lt;Factor&gt;</w:t>
+      </w:r>
+    </w:p>
+    <w:p>
+      <w:r>
         <w:t>R27. &lt;Factor&gt; ::= - &lt;Primary&gt; | &lt;Primary&gt;</w:t>
       </w:r>
     </w:p>
     <w:p>
-      <w:r>
-        <w:t>R28. &lt;Primary&gt; ::= &lt;Identifier&gt; | &lt;Integer&gt; | &lt;Identifier&gt; ( &lt;IDs&gt; ) | ( &lt;Expression&gt; ) | &lt;Real&gt; | true | false</w:t>
+      <w:pPr>
+        <w:rPr>
+          <w:highlight w:val="yellow"/>
+        </w:rPr>
+      </w:pPr>
+      <w:r>
+        <w:rPr>
+          <w:highlight w:val="yellow"/>
+        </w:rPr>
+        <w:t xml:space="preserve">R28. &lt;Primary&gt; ::= &lt;Identifier&gt; </w:t>
+      </w:r>
+      <w:r>
+        <w:rPr>
+          <w:highlight w:val="yellow"/>
+        </w:rPr>
+        <w:t xml:space="preserve">&lt;Primary Continued&gt; </w:t>
+      </w:r>
+      <w:r>
+        <w:rPr>
+          <w:highlight w:val="yellow"/>
+        </w:rPr>
+        <w:t>| &lt;Integer&gt; | ( &lt;Expression&gt; ) | &lt;Real&gt; | true | false</w:t>
+      </w:r>
+    </w:p>
+    <w:p>
+      <w:r>
+        <w:rPr>
+          <w:highlight w:val="green"/>
+        </w:rPr>
+        <w:t>R28.5. &lt;Primary Continued&gt; ::= &lt;Empty&gt; | ( &lt;IDs&gt; )</w:t>
       </w:r>
     </w:p>
     <w:p>

</xml_diff>

<commit_message>
Removed left recursion from productions
</commit_message>
<xml_diff>
--- a/doc/rules.docx
+++ b/doc/rules.docx
@@ -218,6 +218,29 @@
     </w:p>
     <w:p>
       <w:r>
+        <w:rPr>
+          <w:highlight w:val="yellow"/>
+        </w:rPr>
+        <w:t>Yellow highlight</w:t>
+      </w:r>
+      <w:r>
+        <w:t xml:space="preserve"> means the rule was modified.</w:t>
+      </w:r>
+      <w:r>
+        <w:t xml:space="preserve"> </w:t>
+      </w:r>
+      <w:r>
+        <w:rPr>
+          <w:highlight w:val="green"/>
+        </w:rPr>
+        <w:t>Green highlight</w:t>
+      </w:r>
+      <w:r>
+        <w:t xml:space="preserve"> means the rule was added.</w:t>
+      </w:r>
+    </w:p>
+    <w:p>
+      <w:r>
         <w:t>R1. &lt;Rat23F&gt; ::= &lt;Opt Function Definitions&gt; # &lt;Opt Declaration List&gt; &lt;Statement List&gt; #</w:t>
       </w:r>
     </w:p>
@@ -245,17 +268,41 @@
         <w:rPr>
           <w:highlight w:val="green"/>
         </w:rPr>
-        <w:t>R3.5. &lt;Function Definitions Continued&gt; ::= &lt;Empty&gt; | &lt;Function Definitions&gt;</w:t>
-      </w:r>
-    </w:p>
-    <w:p>
-      <w:r>
-        <w:t>R4. &lt;Function&gt; ::= function &lt;Identifier&gt; ( &lt;Opt Parameter List&gt; ) &lt;Opt Declaration List&gt; &lt;Body&gt;</w:t>
-      </w:r>
-    </w:p>
-    <w:p>
-      <w:r>
-        <w:t>R5. &lt;Opt Parameter List&gt; ::= &lt;Parameter List&gt; | &lt;Empty&gt;</w:t>
+        <w:t>R</w:t>
+      </w:r>
+      <w:r>
+        <w:rPr>
+          <w:highlight w:val="green"/>
+        </w:rPr>
+        <w:t>4</w:t>
+      </w:r>
+      <w:r>
+        <w:rPr>
+          <w:highlight w:val="green"/>
+        </w:rPr>
+        <w:t>. &lt;Function Definitions Continued&gt; ::= &lt;Empty&gt; | &lt;Function Definitions&gt;</w:t>
+      </w:r>
+    </w:p>
+    <w:p>
+      <w:r>
+        <w:t>R</w:t>
+      </w:r>
+      <w:r>
+        <w:t>5</w:t>
+      </w:r>
+      <w:r>
+        <w:t>. &lt;Function&gt; ::= function &lt;Identifier&gt; ( &lt;Opt Parameter List&gt; ) &lt;Opt Declaration List&gt; &lt;Body&gt;</w:t>
+      </w:r>
+    </w:p>
+    <w:p>
+      <w:r>
+        <w:t>R</w:t>
+      </w:r>
+      <w:r>
+        <w:t>6</w:t>
+      </w:r>
+      <w:r>
+        <w:t>. &lt;Opt Parameter List&gt; ::= &lt;Parameter List&gt; | &lt;Empty&gt;</w:t>
       </w:r>
     </w:p>
     <w:p>
@@ -268,7 +315,19 @@
         <w:rPr>
           <w:highlight w:val="yellow"/>
         </w:rPr>
-        <w:t xml:space="preserve">R6. &lt;Parameter List&gt; ::= &lt;Parameter&gt; </w:t>
+        <w:t>R</w:t>
+      </w:r>
+      <w:r>
+        <w:rPr>
+          <w:highlight w:val="yellow"/>
+        </w:rPr>
+        <w:t>7</w:t>
+      </w:r>
+      <w:r>
+        <w:rPr>
+          <w:highlight w:val="yellow"/>
+        </w:rPr>
+        <w:t xml:space="preserve">. &lt;Parameter List&gt; ::= &lt;Parameter&gt; </w:t>
       </w:r>
       <w:r>
         <w:rPr>
@@ -282,27 +341,63 @@
         <w:rPr>
           <w:highlight w:val="green"/>
         </w:rPr>
-        <w:t>R6.5. &lt;Parameter List Continued&gt; ::= &lt;Empty&gt; | ,&lt;Parameter List&gt;</w:t>
-      </w:r>
-    </w:p>
-    <w:p>
-      <w:r>
-        <w:t>R7. &lt;Parameter&gt; ::= &lt;IDs &gt; &lt;Qualifier&gt;</w:t>
-      </w:r>
-    </w:p>
-    <w:p>
-      <w:r>
-        <w:t>R8. &lt;Qualifier&gt; ::= integer | bool | real</w:t>
-      </w:r>
-    </w:p>
-    <w:p>
-      <w:r>
-        <w:t>R9. &lt;Body&gt; ::= { &lt; Statement List&gt; }</w:t>
-      </w:r>
-    </w:p>
-    <w:p>
-      <w:r>
-        <w:t>R10. &lt;Opt Declaration List&gt; ::= &lt;Declaration List&gt; | &lt;Empty&gt;</w:t>
+        <w:t>R</w:t>
+      </w:r>
+      <w:r>
+        <w:rPr>
+          <w:highlight w:val="green"/>
+        </w:rPr>
+        <w:t>8</w:t>
+      </w:r>
+      <w:r>
+        <w:rPr>
+          <w:highlight w:val="green"/>
+        </w:rPr>
+        <w:t>. &lt;Parameter List Continued&gt; ::= &lt;Empty&gt; | ,&lt;Parameter List&gt;</w:t>
+      </w:r>
+    </w:p>
+    <w:p>
+      <w:r>
+        <w:t>R</w:t>
+      </w:r>
+      <w:r>
+        <w:t>9</w:t>
+      </w:r>
+      <w:r>
+        <w:t>. &lt;Parameter&gt; ::= &lt;IDs &gt; &lt;Qualifier&gt;</w:t>
+      </w:r>
+    </w:p>
+    <w:p>
+      <w:r>
+        <w:t>R</w:t>
+      </w:r>
+      <w:r>
+        <w:t>10</w:t>
+      </w:r>
+      <w:r>
+        <w:t>. &lt;Qualifier&gt; ::= integer | bool | real</w:t>
+      </w:r>
+    </w:p>
+    <w:p>
+      <w:r>
+        <w:t>R</w:t>
+      </w:r>
+      <w:r>
+        <w:t>11</w:t>
+      </w:r>
+      <w:r>
+        <w:t>. &lt;Body&gt; ::= { &lt; Statement List&gt; }</w:t>
+      </w:r>
+    </w:p>
+    <w:p>
+      <w:r>
+        <w:t>R1</w:t>
+      </w:r>
+      <w:r>
+        <w:t>2</w:t>
+      </w:r>
+      <w:r>
+        <w:t>. &lt;Opt Declaration List&gt; ::= &lt;Declaration List&gt; | &lt;Empty&gt;</w:t>
       </w:r>
     </w:p>
     <w:p>
@@ -315,7 +410,19 @@
         <w:rPr>
           <w:highlight w:val="yellow"/>
         </w:rPr>
-        <w:t>R11. &lt;Declaration List&gt; :</w:t>
+        <w:t>R1</w:t>
+      </w:r>
+      <w:r>
+        <w:rPr>
+          <w:highlight w:val="yellow"/>
+        </w:rPr>
+        <w:t>3</w:t>
+      </w:r>
+      <w:r>
+        <w:rPr>
+          <w:highlight w:val="yellow"/>
+        </w:rPr>
+        <w:t>. &lt;Declaration List&gt; :</w:t>
       </w:r>
       <w:r>
         <w:rPr>
@@ -341,12 +448,30 @@
         <w:rPr>
           <w:highlight w:val="green"/>
         </w:rPr>
-        <w:t>R11.5. &lt;Declaration List Continued&gt; ::= &lt;Empty&gt; | &lt;Declaration List&gt;</w:t>
-      </w:r>
-    </w:p>
-    <w:p>
-      <w:r>
-        <w:t>R12. &lt;Declaration&gt; ::= &lt;Qualifier &gt; &lt;IDs&gt;</w:t>
+        <w:t>R1</w:t>
+      </w:r>
+      <w:r>
+        <w:rPr>
+          <w:highlight w:val="green"/>
+        </w:rPr>
+        <w:t>4</w:t>
+      </w:r>
+      <w:r>
+        <w:rPr>
+          <w:highlight w:val="green"/>
+        </w:rPr>
+        <w:t>. &lt;Declaration List Continued&gt; ::= &lt;Empty&gt; | &lt;Declaration List&gt;</w:t>
+      </w:r>
+    </w:p>
+    <w:p>
+      <w:r>
+        <w:t>R1</w:t>
+      </w:r>
+      <w:r>
+        <w:t>5</w:t>
+      </w:r>
+      <w:r>
+        <w:t>. &lt;Declaration&gt; ::= &lt;Qualifier &gt; &lt;IDs&gt;</w:t>
       </w:r>
     </w:p>
     <w:p>
@@ -359,7 +484,19 @@
         <w:rPr>
           <w:highlight w:val="yellow"/>
         </w:rPr>
-        <w:t xml:space="preserve">R13. &lt;IDs&gt; ::= &lt;Identifier&gt; </w:t>
+        <w:t>R1</w:t>
+      </w:r>
+      <w:r>
+        <w:rPr>
+          <w:highlight w:val="yellow"/>
+        </w:rPr>
+        <w:t>6</w:t>
+      </w:r>
+      <w:r>
+        <w:rPr>
+          <w:highlight w:val="yellow"/>
+        </w:rPr>
+        <w:t xml:space="preserve">. &lt;IDs&gt; ::= &lt;Identifier&gt; </w:t>
       </w:r>
       <w:r>
         <w:rPr>
@@ -373,7 +510,19 @@
         <w:rPr>
           <w:highlight w:val="green"/>
         </w:rPr>
-        <w:t>R13.5. &lt;IDs Continued&gt; ::= &lt;Empty&gt; | , &lt;IDs&gt;</w:t>
+        <w:t>R1</w:t>
+      </w:r>
+      <w:r>
+        <w:rPr>
+          <w:highlight w:val="green"/>
+        </w:rPr>
+        <w:t>7</w:t>
+      </w:r>
+      <w:r>
+        <w:rPr>
+          <w:highlight w:val="green"/>
+        </w:rPr>
+        <w:t>. &lt;IDs Continued&gt; ::= &lt;Empty&gt; | , &lt;IDs&gt;</w:t>
       </w:r>
     </w:p>
     <w:p>
@@ -386,7 +535,19 @@
         <w:rPr>
           <w:highlight w:val="yellow"/>
         </w:rPr>
-        <w:t xml:space="preserve">R14. &lt;Statement List&gt; ::= &lt;Statement&gt; </w:t>
+        <w:t>R1</w:t>
+      </w:r>
+      <w:r>
+        <w:rPr>
+          <w:highlight w:val="yellow"/>
+        </w:rPr>
+        <w:t>8</w:t>
+      </w:r>
+      <w:r>
+        <w:rPr>
+          <w:highlight w:val="yellow"/>
+        </w:rPr>
+        <w:t xml:space="preserve">. &lt;Statement List&gt; ::= &lt;Statement&gt; </w:t>
       </w:r>
       <w:r>
         <w:rPr>
@@ -400,25 +561,52 @@
         <w:rPr>
           <w:highlight w:val="green"/>
         </w:rPr>
-        <w:t>R14.5. &lt;Statement List Continued&gt; ::= &lt;Empty&gt; | &lt;Statement List&gt;</w:t>
-      </w:r>
-    </w:p>
-    <w:p>
-      <w:r>
-        <w:t>R15. &lt;Statement&gt; ::= &lt;Compound&gt; | &lt;Assign&gt; | &lt;If&gt; | &lt;Return&gt; | &lt;Print&gt; | &lt;Scan&gt; | &lt;While&gt;</w:t>
-      </w:r>
-    </w:p>
-    <w:p>
-      <w:r>
-        <w:t>R16. &lt;Compound&gt; ::= { &lt;Statement List&gt; }</w:t>
-      </w:r>
-    </w:p>
-    <w:p>
-      <w:r>
-        <w:t>R</w:t>
-      </w:r>
-      <w:r>
-        <w:t>17. &lt;Assign&gt; ::= &lt;Identifier&gt; = &lt;Expression&gt; ;</w:t>
+        <w:t>R1</w:t>
+      </w:r>
+      <w:r>
+        <w:rPr>
+          <w:highlight w:val="green"/>
+        </w:rPr>
+        <w:t>9</w:t>
+      </w:r>
+      <w:r>
+        <w:rPr>
+          <w:highlight w:val="green"/>
+        </w:rPr>
+        <w:t>. &lt;Statement List Continued&gt; ::= &lt;Empty&gt; | &lt;Statement List&gt;</w:t>
+      </w:r>
+    </w:p>
+    <w:p>
+      <w:r>
+        <w:t>R</w:t>
+      </w:r>
+      <w:r>
+        <w:t>20</w:t>
+      </w:r>
+      <w:r>
+        <w:t>. &lt;Statement&gt; ::= &lt;Compound&gt; | &lt;Assign&gt; | &lt;If&gt; | &lt;Return&gt; | &lt;Print&gt; | &lt;Scan&gt; | &lt;While&gt;</w:t>
+      </w:r>
+    </w:p>
+    <w:p>
+      <w:r>
+        <w:t>R</w:t>
+      </w:r>
+      <w:r>
+        <w:t>21</w:t>
+      </w:r>
+      <w:r>
+        <w:t>. &lt;Compound&gt; ::= { &lt;Statement List&gt; }</w:t>
+      </w:r>
+    </w:p>
+    <w:p>
+      <w:r>
+        <w:t>R</w:t>
+      </w:r>
+      <w:r>
+        <w:t>22</w:t>
+      </w:r>
+      <w:r>
+        <w:t>. &lt;Assign&gt; ::= &lt;Identifier&gt; = &lt;Expression&gt; ;</w:t>
       </w:r>
     </w:p>
     <w:p>
@@ -431,21 +619,73 @@
         <w:rPr>
           <w:highlight w:val="yellow"/>
         </w:rPr>
-        <w:t xml:space="preserve">R18. &lt;If&gt; ::= if ( &lt;Condition&gt; ) &lt;Statement&gt; </w:t>
-      </w:r>
-      <w:r>
-        <w:rPr>
-          <w:highlight w:val="yellow"/>
-        </w:rPr>
-        <w:t>&lt;If Continued&gt;</w:t>
-      </w:r>
-    </w:p>
-    <w:p>
-      <w:r>
-        <w:rPr>
-          <w:highlight w:val="green"/>
-        </w:rPr>
-        <w:t>R18.5. &lt;If Continued&gt; ::= endif | else &lt;Statement&gt; endif</w:t>
+        <w:t>R</w:t>
+      </w:r>
+      <w:r>
+        <w:rPr>
+          <w:highlight w:val="yellow"/>
+        </w:rPr>
+        <w:t>23</w:t>
+      </w:r>
+      <w:r>
+        <w:rPr>
+          <w:highlight w:val="yellow"/>
+        </w:rPr>
+        <w:t xml:space="preserve">. &lt;If&gt; ::= if ( &lt;Condition&gt; ) &lt;Statement&gt; </w:t>
+      </w:r>
+      <w:r>
+        <w:rPr>
+          <w:highlight w:val="yellow"/>
+        </w:rPr>
+        <w:t xml:space="preserve">&lt;If </w:t>
+      </w:r>
+      <w:proofErr w:type="gramStart"/>
+      <w:r>
+        <w:rPr>
+          <w:highlight w:val="yellow"/>
+        </w:rPr>
+        <w:t>Continued</w:t>
+      </w:r>
+      <w:proofErr w:type="gramEnd"/>
+      <w:r>
+        <w:rPr>
+          <w:highlight w:val="yellow"/>
+        </w:rPr>
+        <w:t>&gt;</w:t>
+      </w:r>
+    </w:p>
+    <w:p>
+      <w:r>
+        <w:rPr>
+          <w:highlight w:val="green"/>
+        </w:rPr>
+        <w:t>R</w:t>
+      </w:r>
+      <w:r>
+        <w:rPr>
+          <w:highlight w:val="green"/>
+        </w:rPr>
+        <w:t>24</w:t>
+      </w:r>
+      <w:r>
+        <w:rPr>
+          <w:highlight w:val="green"/>
+        </w:rPr>
+        <w:t xml:space="preserve">. &lt;If </w:t>
+      </w:r>
+      <w:proofErr w:type="gramStart"/>
+      <w:r>
+        <w:rPr>
+          <w:highlight w:val="green"/>
+        </w:rPr>
+        <w:t>Continued</w:t>
+      </w:r>
+      <w:proofErr w:type="gramEnd"/>
+      <w:r>
+        <w:rPr>
+          <w:highlight w:val="green"/>
+        </w:rPr>
+        <w:t>&gt; ::= endif | else &lt;Statement&gt; endif</w:t>
       </w:r>
     </w:p>
     <w:p>
@@ -458,7 +698,19 @@
         <w:rPr>
           <w:highlight w:val="yellow"/>
         </w:rPr>
-        <w:t xml:space="preserve">R19. &lt;Return&gt; ::= ret </w:t>
+        <w:t>R</w:t>
+      </w:r>
+      <w:r>
+        <w:rPr>
+          <w:highlight w:val="yellow"/>
+        </w:rPr>
+        <w:t>25</w:t>
+      </w:r>
+      <w:r>
+        <w:rPr>
+          <w:highlight w:val="yellow"/>
+        </w:rPr>
+        <w:t xml:space="preserve">. &lt;Return&gt; ::= ret </w:t>
       </w:r>
       <w:r>
         <w:rPr>
@@ -478,33 +730,75 @@
         <w:rPr>
           <w:highlight w:val="green"/>
         </w:rPr>
-        <w:t>R19.5 &lt;Return Continued&gt; ::= ; | &lt;Expression&gt; ;</w:t>
-      </w:r>
-    </w:p>
-    <w:p>
-      <w:r>
         <w:lastRenderedPageBreak/>
-        <w:t>R20. &lt;Print&gt; ::= put ( &lt;Expression&gt;);</w:t>
-      </w:r>
-    </w:p>
-    <w:p>
-      <w:r>
-        <w:t>R21. &lt;Scan&gt; ::= get ( &lt;IDs&gt; );</w:t>
-      </w:r>
-    </w:p>
-    <w:p>
-      <w:r>
-        <w:t>R22. &lt;While&gt; ::= while ( &lt;Condition&gt; ) &lt;Statement&gt;</w:t>
-      </w:r>
-    </w:p>
-    <w:p>
-      <w:r>
-        <w:t>R23. &lt;Condition&gt; ::= &lt;Expression&gt; &lt;Relop&gt; &lt;Expression&gt;</w:t>
-      </w:r>
-    </w:p>
-    <w:p>
-      <w:r>
-        <w:t>R24. &lt;Relop&gt; ::= == | != | &gt; | &lt; | &lt;= | =&gt;</w:t>
+        <w:t>R</w:t>
+      </w:r>
+      <w:r>
+        <w:rPr>
+          <w:highlight w:val="green"/>
+        </w:rPr>
+        <w:t>26.</w:t>
+      </w:r>
+      <w:r>
+        <w:rPr>
+          <w:highlight w:val="green"/>
+        </w:rPr>
+        <w:t xml:space="preserve"> &lt;Return Continued&gt; ::= ; | &lt;Expression&gt; ;</w:t>
+      </w:r>
+    </w:p>
+    <w:p>
+      <w:r>
+        <w:t>R2</w:t>
+      </w:r>
+      <w:r>
+        <w:t>7</w:t>
+      </w:r>
+      <w:r>
+        <w:t>. &lt;Print&gt; ::= put ( &lt;Expression&gt;);</w:t>
+      </w:r>
+    </w:p>
+    <w:p>
+      <w:r>
+        <w:t>R2</w:t>
+      </w:r>
+      <w:r>
+        <w:t>8</w:t>
+      </w:r>
+      <w:r>
+        <w:t>. &lt;Scan&gt; ::= get ( &lt;IDs&gt; );</w:t>
+      </w:r>
+    </w:p>
+    <w:p>
+      <w:r>
+        <w:t>R2</w:t>
+      </w:r>
+      <w:r>
+        <w:t>9</w:t>
+      </w:r>
+      <w:r>
+        <w:t>. &lt;While&gt; ::= while ( &lt;Condition&gt; ) &lt;Statement&gt;</w:t>
+      </w:r>
+    </w:p>
+    <w:p>
+      <w:r>
+        <w:t>R</w:t>
+      </w:r>
+      <w:r>
+        <w:t>30</w:t>
+      </w:r>
+      <w:r>
+        <w:t>. &lt;Condition&gt; ::= &lt;Expression&gt; &lt;Relop&gt; &lt;Expression&gt;</w:t>
+      </w:r>
+    </w:p>
+    <w:p>
+      <w:r>
+        <w:t>R</w:t>
+      </w:r>
+      <w:r>
+        <w:t>31</w:t>
+      </w:r>
+      <w:r>
+        <w:t>. &lt;Relop&gt; ::= == | != | &gt; | &lt; | &lt;= | =&gt;</w:t>
       </w:r>
     </w:p>
     <w:p>
@@ -517,65 +811,70 @@
         <w:rPr>
           <w:highlight w:val="yellow"/>
         </w:rPr>
-        <w:t xml:space="preserve">R25. &lt;Expression&gt; ::= &lt;Expression&gt; </w:t>
-      </w:r>
-      <w:r>
-        <w:rPr>
-          <w:highlight w:val="yellow"/>
-        </w:rPr>
-        <w:t>&lt;Expression Continued&gt;</w:t>
-      </w:r>
-      <w:r>
-        <w:rPr>
-          <w:highlight w:val="yellow"/>
-        </w:rPr>
-        <w:t xml:space="preserve"> | &lt;Term&gt;</w:t>
-      </w:r>
-    </w:p>
-    <w:p>
-      <w:r>
-        <w:rPr>
-          <w:highlight w:val="green"/>
-        </w:rPr>
-        <w:t>R25.5. &lt;Expression Continued&gt; ::= + &lt;Term&gt; | - &lt;Term&gt;</w:t>
+        <w:t>R</w:t>
+      </w:r>
+      <w:r>
+        <w:rPr>
+          <w:highlight w:val="yellow"/>
+        </w:rPr>
+        <w:t>32</w:t>
+      </w:r>
+      <w:r>
+        <w:rPr>
+          <w:highlight w:val="yellow"/>
+        </w:rPr>
+        <w:t>. &lt;Expression&gt; ::= &lt;Term&gt;</w:t>
+      </w:r>
+      <w:r>
+        <w:rPr>
+          <w:highlight w:val="yellow"/>
+        </w:rPr>
+        <w:t xml:space="preserve"> &lt;Expression Prime&gt;</w:t>
       </w:r>
     </w:p>
     <w:p>
       <w:pPr>
         <w:rPr>
-          <w:highlight w:val="yellow"/>
+          <w:highlight w:val="green"/>
         </w:rPr>
       </w:pPr>
       <w:r>
         <w:rPr>
-          <w:highlight w:val="yellow"/>
-        </w:rPr>
-        <w:t xml:space="preserve">R26. &lt;Term&gt; ::= &lt;Term&gt; </w:t>
-      </w:r>
-      <w:r>
-        <w:rPr>
-          <w:highlight w:val="yellow"/>
-        </w:rPr>
-        <w:t>&lt;Term Continued</w:t>
-      </w:r>
-      <w:r>
-        <w:rPr>
-          <w:highlight w:val="yellow"/>
-        </w:rPr>
-        <w:t xml:space="preserve"> | &lt;Factor&gt;</w:t>
-      </w:r>
-    </w:p>
-    <w:p>
-      <w:r>
-        <w:rPr>
-          <w:highlight w:val="green"/>
-        </w:rPr>
-        <w:t>R26.5. &lt;Term Continued&gt; ::= * &lt;Factor&gt; | / &lt;Factor&gt;</w:t>
-      </w:r>
-    </w:p>
-    <w:p>
-      <w:r>
-        <w:t>R27. &lt;Factor&gt; ::= - &lt;Primary&gt; | &lt;Primary&gt;</w:t>
+          <w:highlight w:val="green"/>
+        </w:rPr>
+        <w:t>R</w:t>
+      </w:r>
+      <w:r>
+        <w:rPr>
+          <w:highlight w:val="green"/>
+        </w:rPr>
+        <w:t>33</w:t>
+      </w:r>
+      <w:r>
+        <w:rPr>
+          <w:highlight w:val="green"/>
+        </w:rPr>
+        <w:t>. &lt;Expression Prime&gt; ::= &lt;Expression Continued&gt; &lt;Expression Prime&gt; | &lt;Empty&gt;</w:t>
+      </w:r>
+    </w:p>
+    <w:p>
+      <w:r>
+        <w:rPr>
+          <w:highlight w:val="green"/>
+        </w:rPr>
+        <w:t>R</w:t>
+      </w:r>
+      <w:r>
+        <w:rPr>
+          <w:highlight w:val="green"/>
+        </w:rPr>
+        <w:t>34</w:t>
+      </w:r>
+      <w:r>
+        <w:rPr>
+          <w:highlight w:val="green"/>
+        </w:rPr>
+        <w:t>. &lt;Expression Continued&gt; ::= + &lt;Term&gt; | - &lt;Term&gt;</w:t>
       </w:r>
     </w:p>
     <w:p>
@@ -588,7 +887,100 @@
         <w:rPr>
           <w:highlight w:val="yellow"/>
         </w:rPr>
-        <w:t xml:space="preserve">R28. &lt;Primary&gt; ::= &lt;Identifier&gt; </w:t>
+        <w:t>R</w:t>
+      </w:r>
+      <w:r>
+        <w:rPr>
+          <w:highlight w:val="yellow"/>
+        </w:rPr>
+        <w:t>35</w:t>
+      </w:r>
+      <w:r>
+        <w:rPr>
+          <w:highlight w:val="yellow"/>
+        </w:rPr>
+        <w:t>. &lt;Term&gt; ::= &lt;Factor&gt;</w:t>
+      </w:r>
+      <w:r>
+        <w:rPr>
+          <w:highlight w:val="yellow"/>
+        </w:rPr>
+        <w:t xml:space="preserve"> &lt;Term Prime&gt;</w:t>
+      </w:r>
+    </w:p>
+    <w:p>
+      <w:pPr>
+        <w:rPr>
+          <w:highlight w:val="green"/>
+        </w:rPr>
+      </w:pPr>
+      <w:r>
+        <w:rPr>
+          <w:highlight w:val="green"/>
+        </w:rPr>
+        <w:t>R36</w:t>
+      </w:r>
+      <w:r>
+        <w:rPr>
+          <w:highlight w:val="green"/>
+        </w:rPr>
+        <w:t>. &lt;Term Prime&gt; ::= &lt;Term Continued&gt; &lt;Term Prime&gt; | &lt;Empty&gt;</w:t>
+      </w:r>
+    </w:p>
+    <w:p>
+      <w:r>
+        <w:rPr>
+          <w:highlight w:val="green"/>
+        </w:rPr>
+        <w:t>R</w:t>
+      </w:r>
+      <w:r>
+        <w:rPr>
+          <w:highlight w:val="green"/>
+        </w:rPr>
+        <w:t>37</w:t>
+      </w:r>
+      <w:r>
+        <w:rPr>
+          <w:highlight w:val="green"/>
+        </w:rPr>
+        <w:t>. &lt;Term Continued&gt; ::= * &lt;Factor&gt; | / &lt;Factor&gt;</w:t>
+      </w:r>
+    </w:p>
+    <w:p>
+      <w:r>
+        <w:t>R</w:t>
+      </w:r>
+      <w:r>
+        <w:t>38</w:t>
+      </w:r>
+      <w:r>
+        <w:t>. &lt;Factor&gt; ::= - &lt;Primary&gt; | &lt;Primary&gt;</w:t>
+      </w:r>
+    </w:p>
+    <w:p>
+      <w:pPr>
+        <w:rPr>
+          <w:highlight w:val="yellow"/>
+        </w:rPr>
+      </w:pPr>
+      <w:r>
+        <w:rPr>
+          <w:highlight w:val="yellow"/>
+        </w:rPr>
+        <w:t>R</w:t>
+      </w:r>
+      <w:r>
+        <w:rPr>
+          <w:highlight w:val="yellow"/>
+        </w:rPr>
+        <w:t>39</w:t>
+      </w:r>
+      <w:r>
+        <w:rPr>
+          <w:highlight w:val="yellow"/>
+        </w:rPr>
+        <w:t xml:space="preserve">. &lt;Primary&gt; ::= &lt;Identifier&gt; </w:t>
       </w:r>
       <w:r>
         <w:rPr>
@@ -608,12 +1000,30 @@
         <w:rPr>
           <w:highlight w:val="green"/>
         </w:rPr>
-        <w:t>R28.5. &lt;Primary Continued&gt; ::= &lt;Empty&gt; | ( &lt;IDs&gt; )</w:t>
-      </w:r>
-    </w:p>
-    <w:p>
-      <w:r>
-        <w:t xml:space="preserve">R29. &lt;Empty&gt; ::= </w:t>
+        <w:t>R</w:t>
+      </w:r>
+      <w:r>
+        <w:rPr>
+          <w:highlight w:val="green"/>
+        </w:rPr>
+        <w:t>40</w:t>
+      </w:r>
+      <w:r>
+        <w:rPr>
+          <w:highlight w:val="green"/>
+        </w:rPr>
+        <w:t>. &lt;Primary Continued&gt; ::= &lt;Empty&gt; | ( &lt;IDs&gt; )</w:t>
+      </w:r>
+    </w:p>
+    <w:p>
+      <w:r>
+        <w:t>R</w:t>
+      </w:r>
+      <w:r>
+        <w:t>41</w:t>
+      </w:r>
+      <w:r>
+        <w:t xml:space="preserve">. &lt;Empty&gt; ::= </w:t>
       </w:r>
       <w:r>
         <w:rPr>

</xml_diff>